<commit_message>
Added the minutes from the meeting
</commit_message>
<xml_diff>
--- a/Minutes/Team 31 - Minutes.docx
+++ b/Minutes/Team 31 - Minutes.docx
@@ -69,46 +69,20 @@
       </w:r>
     </w:p>
     <w:p>
-      <w:proofErr w:type="spellStart"/>
-      <w:r>
-        <w:t>O</w:t>
-      </w:r>
-      <w:r>
-        <w:t>luwafire</w:t>
-      </w:r>
-      <w:proofErr w:type="spellEnd"/>
-      <w:r>
-        <w:t xml:space="preserve"> </w:t>
-      </w:r>
-      <w:proofErr w:type="spellStart"/>
-      <w:r>
-        <w:t>B</w:t>
-      </w:r>
-      <w:r>
-        <w:t>ami</w:t>
-      </w:r>
-      <w:proofErr w:type="spellEnd"/>
-      <w:r>
-        <w:t xml:space="preserve"> </w:t>
-      </w:r>
-      <w:proofErr w:type="spellStart"/>
-      <w:r>
-        <w:t>K</w:t>
-      </w:r>
-      <w:r>
-        <w:t>ukoyi</w:t>
-      </w:r>
-      <w:proofErr w:type="spellEnd"/>
-    </w:p>
-    <w:p>
-      <w:r>
-        <w:t xml:space="preserve">Kevin </w:t>
-      </w:r>
-      <w:proofErr w:type="spellStart"/>
-      <w:r>
-        <w:t>Onwubuilo</w:t>
-      </w:r>
-      <w:proofErr w:type="spellEnd"/>
+      <w:r>
+        <w:t>Oluwafire</w:t>
+      </w:r>
+      <w:r>
+        <w:t>b</w:t>
+      </w:r>
+      <w:r>
+        <w:t>ami Kukoyi</w:t>
+      </w:r>
+    </w:p>
+    <w:p>
+      <w:r>
+        <w:t>Kevin Onwubuilo</w:t>
+      </w:r>
     </w:p>
     <w:p>
       <w:r>
@@ -116,13 +90,8 @@
       </w:r>
     </w:p>
     <w:p>
-      <w:proofErr w:type="spellStart"/>
-      <w:r>
-        <w:t>Boyi</w:t>
-      </w:r>
-      <w:proofErr w:type="spellEnd"/>
-      <w:r>
-        <w:t xml:space="preserve"> Zhang </w:t>
+      <w:r>
+        <w:t xml:space="preserve">Boyi Zhang </w:t>
       </w:r>
     </w:p>
     <w:p>
@@ -174,6 +143,266 @@
     </w:p>
     <w:p>
       <w:pPr>
+        <w:pStyle w:val="ListParagraph"/>
+        <w:numPr>
+          <w:ilvl w:val="0"/>
+          <w:numId w:val="1"/>
+        </w:numPr>
+        <w:rPr>
+          <w:color w:val="000000" w:themeColor="text1"/>
+        </w:rPr>
+      </w:pPr>
+      <w:r>
+        <w:rPr>
+          <w:color w:val="000000" w:themeColor="text1"/>
+        </w:rPr>
+        <w:t xml:space="preserve">Brainstormed what our project may look like and set a few guidelines as to how we would achieve it. </w:t>
+      </w:r>
+    </w:p>
+    <w:p>
+      <w:pPr>
+        <w:pStyle w:val="ListParagraph"/>
+        <w:numPr>
+          <w:ilvl w:val="0"/>
+          <w:numId w:val="1"/>
+        </w:numPr>
+        <w:rPr>
+          <w:color w:val="000000" w:themeColor="text1"/>
+        </w:rPr>
+      </w:pPr>
+      <w:r>
+        <w:rPr>
+          <w:color w:val="000000" w:themeColor="text1"/>
+        </w:rPr>
+        <w:t>Decided how we would meet in future. Mostly in person on Tuesday and Wednesday. However, the idea of a few online meetings also came up which would be good for reviewing and analysing our code together.</w:t>
+      </w:r>
+    </w:p>
+    <w:p>
+      <w:pPr>
+        <w:pStyle w:val="ListParagraph"/>
+        <w:numPr>
+          <w:ilvl w:val="0"/>
+          <w:numId w:val="1"/>
+        </w:numPr>
+        <w:rPr>
+          <w:color w:val="000000" w:themeColor="text1"/>
+        </w:rPr>
+      </w:pPr>
+      <w:r>
+        <w:rPr>
+          <w:color w:val="000000" w:themeColor="text1"/>
+        </w:rPr>
+        <w:t>Assigned tasks to prepare for our 1</w:t>
+      </w:r>
+      <w:r>
+        <w:rPr>
+          <w:color w:val="000000" w:themeColor="text1"/>
+          <w:vertAlign w:val="superscript"/>
+        </w:rPr>
+        <w:t>st</w:t>
+      </w:r>
+      <w:r>
+        <w:rPr>
+          <w:color w:val="000000" w:themeColor="text1"/>
+        </w:rPr>
+        <w:t xml:space="preserve"> lab. </w:t>
+      </w:r>
+    </w:p>
+    <w:p>
+      <w:pPr>
+        <w:ind w:left="360"/>
+        <w:rPr>
+          <w:b/>
+          <w:bCs/>
+          <w:color w:val="000000" w:themeColor="text1"/>
+        </w:rPr>
+      </w:pPr>
+    </w:p>
+    <w:p>
+      <w:pPr>
+        <w:ind w:left="360"/>
+        <w:rPr>
+          <w:color w:val="000000" w:themeColor="text1"/>
+        </w:rPr>
+      </w:pPr>
+      <w:r>
+        <w:rPr>
+          <w:b/>
+          <w:bCs/>
+          <w:i/>
+          <w:iCs/>
+          <w:color w:val="000000" w:themeColor="text1"/>
+        </w:rPr>
+        <w:t>Conor:</w:t>
+      </w:r>
+      <w:r>
+        <w:rPr>
+          <w:color w:val="000000" w:themeColor="text1"/>
+        </w:rPr>
+        <w:t xml:space="preserve"> Set up Git repo and initialize it with a few of the basic documents. Add in a shell of what our processing folder may look like (Decided as group) </w:t>
+      </w:r>
+    </w:p>
+    <w:p>
+      <w:pPr>
+        <w:ind w:left="360"/>
+        <w:rPr>
+          <w:b/>
+          <w:bCs/>
+          <w:i/>
+          <w:iCs/>
+          <w:color w:val="000000" w:themeColor="text1"/>
+        </w:rPr>
+      </w:pPr>
+    </w:p>
+    <w:p>
+      <w:pPr>
+        <w:ind w:left="360"/>
+        <w:rPr>
+          <w:color w:val="000000" w:themeColor="text1"/>
+        </w:rPr>
+      </w:pPr>
+      <w:r>
+        <w:rPr>
+          <w:b/>
+          <w:bCs/>
+          <w:i/>
+          <w:iCs/>
+          <w:color w:val="000000" w:themeColor="text1"/>
+        </w:rPr>
+        <w:t>Ahmed:</w:t>
+      </w:r>
+      <w:r>
+        <w:rPr>
+          <w:b/>
+          <w:bCs/>
+          <w:i/>
+          <w:iCs/>
+          <w:color w:val="000000" w:themeColor="text1"/>
+        </w:rPr>
+        <w:tab/>
+      </w:r>
+      <w:r>
+        <w:rPr>
+          <w:color w:val="000000" w:themeColor="text1"/>
+        </w:rPr>
+        <w:t>Setup our initial screen. Decide on a size to use and implement this as a constant which can easily be altered as we progress. Additionally, add a graphic or text to give some context to what this code may do.</w:t>
+      </w:r>
+    </w:p>
+    <w:p>
+      <w:pPr>
+        <w:ind w:left="360"/>
+      </w:pPr>
+    </w:p>
+    <w:p>
+      <w:pPr>
+        <w:ind w:left="360"/>
+      </w:pPr>
+      <w:r>
+        <w:rPr>
+          <w:b/>
+          <w:bCs/>
+          <w:i/>
+          <w:iCs/>
+        </w:rPr>
+        <w:t>Boyi:</w:t>
+      </w:r>
+      <w:r>
+        <w:rPr>
+          <w:b/>
+          <w:bCs/>
+          <w:i/>
+          <w:iCs/>
+        </w:rPr>
+        <w:tab/>
+      </w:r>
+      <w:r>
+        <w:t>Define a clearer structure to the project. What classes may we use and what should they do? What will some of our screens look like?</w:t>
+      </w:r>
+    </w:p>
+    <w:p>
+      <w:pPr>
+        <w:ind w:left="360"/>
+      </w:pPr>
+    </w:p>
+    <w:p>
+      <w:pPr>
+        <w:ind w:left="360"/>
+      </w:pPr>
+      <w:r>
+        <w:rPr>
+          <w:b/>
+          <w:bCs/>
+          <w:i/>
+          <w:iCs/>
+        </w:rPr>
+        <w:t xml:space="preserve">Ciaran:  </w:t>
+      </w:r>
+      <w:r>
+        <w:tab/>
+        <w:t>Write the code to read in the data. Decided where this should be implemented and how it will be done. Print to screen the data to show that data is being read in successfully.</w:t>
+      </w:r>
+    </w:p>
+    <w:p>
+      <w:pPr>
+        <w:ind w:left="360"/>
+      </w:pPr>
+    </w:p>
+    <w:p>
+      <w:pPr>
+        <w:ind w:left="360"/>
+      </w:pPr>
+      <w:r>
+        <w:rPr>
+          <w:b/>
+          <w:bCs/>
+          <w:i/>
+          <w:iCs/>
+        </w:rPr>
+        <w:t>Oluwafirebami</w:t>
+      </w:r>
+      <w:r>
+        <w:rPr>
+          <w:b/>
+          <w:bCs/>
+          <w:i/>
+          <w:iCs/>
+        </w:rPr>
+        <w:t xml:space="preserve"> &amp; </w:t>
+      </w:r>
+      <w:r>
+        <w:rPr>
+          <w:b/>
+          <w:bCs/>
+          <w:i/>
+          <w:iCs/>
+        </w:rPr>
+        <w:t>Kevin</w:t>
+      </w:r>
+      <w:r>
+        <w:rPr>
+          <w:b/>
+          <w:bCs/>
+          <w:i/>
+          <w:iCs/>
+        </w:rPr>
+        <w:t>:</w:t>
+      </w:r>
+      <w:r>
+        <w:rPr>
+          <w:b/>
+          <w:bCs/>
+          <w:i/>
+          <w:iCs/>
+        </w:rPr>
+        <w:tab/>
+      </w:r>
+      <w:r>
+        <w:t>We need a way to store this data that were reading in. Write the outline of a Flight class which will allow us to store each flight read in as an object. This object will contain all the information relating to a particular flight.</w:t>
+      </w:r>
+    </w:p>
+    <w:p>
+      <w:pPr>
+        <w:ind w:left="360"/>
         <w:rPr>
           <w:color w:val="000000" w:themeColor="text1"/>
         </w:rPr>
@@ -187,6 +416,127 @@
     </w:sectPr>
   </w:body>
 </w:document>
+</file>
+
+<file path=word/numbering.xml><?xml version="1.0" encoding="utf-8"?>
+<w:numbering xmlns:wpc="http://schemas.microsoft.com/office/word/2010/wordprocessingCanvas" xmlns:cx="http://schemas.microsoft.com/office/drawing/2014/chartex" xmlns:cx1="http://schemas.microsoft.com/office/drawing/2015/9/8/chartex" xmlns:cx2="http://schemas.microsoft.com/office/drawing/2015/10/21/chartex" xmlns:cx3="http://schemas.microsoft.com/office/drawing/2016/5/9/chartex" xmlns:cx4="http://schemas.microsoft.com/office/drawing/2016/5/10/chartex" xmlns:cx5="http://schemas.microsoft.com/office/drawing/2016/5/11/chartex" xmlns:cx6="http://schemas.microsoft.com/office/drawing/2016/5/12/chartex" xmlns:cx7="http://schemas.microsoft.com/office/drawing/2016/5/13/chartex" xmlns:cx8="http://schemas.microsoft.com/office/drawing/2016/5/14/chartex" xmlns:mc="http://schemas.openxmlformats.org/markup-compatibility/2006" xmlns:aink="http://schemas.microsoft.com/office/drawing/2016/ink" xmlns:am3d="http://schemas.microsoft.com/office/drawing/2017/model3d" xmlns:o="urn:schemas-microsoft-com:office:office" xmlns:oel="http://schemas.microsoft.com/office/2019/extlst" xmlns:r="http://schemas.openxmlformats.org/officeDocument/2006/relationships" xmlns:m="http://schemas.openxmlformats.org/officeDocument/2006/math" xmlns:v="urn:schemas-microsoft-com:vml" xmlns:wp14="http://schemas.microsoft.com/office/word/2010/wordprocessingDrawing" xmlns:wp="http://schemas.openxmlformats.org/drawingml/2006/wordprocessingDrawing" xmlns:w10="urn:schemas-microsoft-com:office:word" xmlns:w="http://schemas.openxmlformats.org/wordprocessingml/2006/main" xmlns:w14="http://schemas.microsoft.com/office/word/2010/wordml" xmlns:w15="http://schemas.microsoft.com/office/word/2012/wordml" xmlns:w16cex="http://schemas.microsoft.com/office/word/2018/wordml/cex" xmlns:w16cid="http://schemas.microsoft.com/office/word/2016/wordml/cid" xmlns:w16="http://schemas.microsoft.com/office/word/2018/wordml" xmlns:w16sdtdh="http://schemas.microsoft.com/office/word/2020/wordml/sdtdatahash" xmlns:w16se="http://schemas.microsoft.com/office/word/2015/wordml/symex" xmlns:wpg="http://schemas.microsoft.com/office/word/2010/wordprocessingGroup" xmlns:wpi="http://schemas.microsoft.com/office/word/2010/wordprocessingInk" xmlns:wne="http://schemas.microsoft.com/office/word/2006/wordml" xmlns:wps="http://schemas.microsoft.com/office/word/2010/wordprocessingShape" mc:Ignorable="w14 w15 w16se w16cid w16 w16cex w16sdtdh wp14">
+  <w:abstractNum w:abstractNumId="0" w15:restartNumberingAfterBreak="0">
+    <w:nsid w:val="63C95F87"/>
+    <w:multiLevelType w:val="hybridMultilevel"/>
+    <w:tmpl w:val="184452EA"/>
+    <w:lvl w:ilvl="0" w:tplc="18090001">
+      <w:start w:val="1"/>
+      <w:numFmt w:val="bullet"/>
+      <w:lvlText w:val=""/>
+      <w:lvlJc w:val="left"/>
+      <w:pPr>
+        <w:ind w:left="720" w:hanging="360"/>
+      </w:pPr>
+      <w:rPr>
+        <w:rFonts w:ascii="Symbol" w:hAnsi="Symbol" w:hint="default"/>
+      </w:rPr>
+    </w:lvl>
+    <w:lvl w:ilvl="1" w:tplc="18090003" w:tentative="1">
+      <w:start w:val="1"/>
+      <w:numFmt w:val="bullet"/>
+      <w:lvlText w:val="o"/>
+      <w:lvlJc w:val="left"/>
+      <w:pPr>
+        <w:ind w:left="1440" w:hanging="360"/>
+      </w:pPr>
+      <w:rPr>
+        <w:rFonts w:ascii="Courier New" w:hAnsi="Courier New" w:cs="Courier New" w:hint="default"/>
+      </w:rPr>
+    </w:lvl>
+    <w:lvl w:ilvl="2" w:tplc="18090005" w:tentative="1">
+      <w:start w:val="1"/>
+      <w:numFmt w:val="bullet"/>
+      <w:lvlText w:val=""/>
+      <w:lvlJc w:val="left"/>
+      <w:pPr>
+        <w:ind w:left="2160" w:hanging="360"/>
+      </w:pPr>
+      <w:rPr>
+        <w:rFonts w:ascii="Wingdings" w:hAnsi="Wingdings" w:hint="default"/>
+      </w:rPr>
+    </w:lvl>
+    <w:lvl w:ilvl="3" w:tplc="18090001" w:tentative="1">
+      <w:start w:val="1"/>
+      <w:numFmt w:val="bullet"/>
+      <w:lvlText w:val=""/>
+      <w:lvlJc w:val="left"/>
+      <w:pPr>
+        <w:ind w:left="2880" w:hanging="360"/>
+      </w:pPr>
+      <w:rPr>
+        <w:rFonts w:ascii="Symbol" w:hAnsi="Symbol" w:hint="default"/>
+      </w:rPr>
+    </w:lvl>
+    <w:lvl w:ilvl="4" w:tplc="18090003" w:tentative="1">
+      <w:start w:val="1"/>
+      <w:numFmt w:val="bullet"/>
+      <w:lvlText w:val="o"/>
+      <w:lvlJc w:val="left"/>
+      <w:pPr>
+        <w:ind w:left="3600" w:hanging="360"/>
+      </w:pPr>
+      <w:rPr>
+        <w:rFonts w:ascii="Courier New" w:hAnsi="Courier New" w:cs="Courier New" w:hint="default"/>
+      </w:rPr>
+    </w:lvl>
+    <w:lvl w:ilvl="5" w:tplc="18090005" w:tentative="1">
+      <w:start w:val="1"/>
+      <w:numFmt w:val="bullet"/>
+      <w:lvlText w:val=""/>
+      <w:lvlJc w:val="left"/>
+      <w:pPr>
+        <w:ind w:left="4320" w:hanging="360"/>
+      </w:pPr>
+      <w:rPr>
+        <w:rFonts w:ascii="Wingdings" w:hAnsi="Wingdings" w:hint="default"/>
+      </w:rPr>
+    </w:lvl>
+    <w:lvl w:ilvl="6" w:tplc="18090001" w:tentative="1">
+      <w:start w:val="1"/>
+      <w:numFmt w:val="bullet"/>
+      <w:lvlText w:val=""/>
+      <w:lvlJc w:val="left"/>
+      <w:pPr>
+        <w:ind w:left="5040" w:hanging="360"/>
+      </w:pPr>
+      <w:rPr>
+        <w:rFonts w:ascii="Symbol" w:hAnsi="Symbol" w:hint="default"/>
+      </w:rPr>
+    </w:lvl>
+    <w:lvl w:ilvl="7" w:tplc="18090003" w:tentative="1">
+      <w:start w:val="1"/>
+      <w:numFmt w:val="bullet"/>
+      <w:lvlText w:val="o"/>
+      <w:lvlJc w:val="left"/>
+      <w:pPr>
+        <w:ind w:left="5760" w:hanging="360"/>
+      </w:pPr>
+      <w:rPr>
+        <w:rFonts w:ascii="Courier New" w:hAnsi="Courier New" w:cs="Courier New" w:hint="default"/>
+      </w:rPr>
+    </w:lvl>
+    <w:lvl w:ilvl="8" w:tplc="18090005" w:tentative="1">
+      <w:start w:val="1"/>
+      <w:numFmt w:val="bullet"/>
+      <w:lvlText w:val=""/>
+      <w:lvlJc w:val="left"/>
+      <w:pPr>
+        <w:ind w:left="6480" w:hanging="360"/>
+      </w:pPr>
+      <w:rPr>
+        <w:rFonts w:ascii="Wingdings" w:hAnsi="Wingdings" w:hint="default"/>
+      </w:rPr>
+    </w:lvl>
+  </w:abstractNum>
+  <w:num w:numId="1" w16cid:durableId="24795411">
+    <w:abstractNumId w:val="0"/>
+  </w:num>
+</w:numbering>
 </file>
 
 <file path=word/styles.xml><?xml version="1.0" encoding="utf-8"?>
@@ -613,6 +963,17 @@
     <w:semiHidden/>
     <w:unhideWhenUsed/>
   </w:style>
+  <w:style w:type="paragraph" w:styleId="ListParagraph">
+    <w:name w:val="List Paragraph"/>
+    <w:basedOn w:val="Normal"/>
+    <w:uiPriority w:val="34"/>
+    <w:qFormat/>
+    <w:rsid w:val="00C576D3"/>
+    <w:pPr>
+      <w:ind w:left="720"/>
+      <w:contextualSpacing/>
+    </w:pPr>
+  </w:style>
 </w:styles>
 </file>
 

</xml_diff>

<commit_message>
Added my work to the minutes document
</commit_message>
<xml_diff>
--- a/Minutes/Team 31 - Minutes.docx
+++ b/Minutes/Team 31 - Minutes.docx
@@ -887,6 +887,42 @@
           <w:color w:val="000000" w:themeColor="text1"/>
         </w:rPr>
         <w:tab/>
+      </w:r>
+      <w:r>
+        <w:rPr>
+          <w:color w:val="000000" w:themeColor="text1"/>
+        </w:rPr>
+        <w:t>Fixed an issue with the text</w:t>
+      </w:r>
+      <w:r>
+        <w:rPr>
+          <w:color w:val="000000" w:themeColor="text1"/>
+        </w:rPr>
+        <w:t xml:space="preserve"> that occurred when </w:t>
+      </w:r>
+      <w:r>
+        <w:rPr>
+          <w:color w:val="000000" w:themeColor="text1"/>
+        </w:rPr>
+        <w:t>checking the busiest airport query</w:t>
+      </w:r>
+      <w:r>
+        <w:rPr>
+          <w:color w:val="000000" w:themeColor="text1"/>
+        </w:rPr>
+        <w:t xml:space="preserve"> and</w:t>
+      </w:r>
+      <w:r>
+        <w:rPr>
+          <w:color w:val="000000" w:themeColor="text1"/>
+        </w:rPr>
+        <w:t xml:space="preserve"> done additional changes to the </w:t>
+      </w:r>
+      <w:r>
+        <w:rPr>
+          <w:color w:val="000000" w:themeColor="text1"/>
+        </w:rPr>
+        <w:t>screens</w:t>
       </w:r>
     </w:p>
     <w:p>

</xml_diff>

<commit_message>
finally added a basic description to the About button
</commit_message>
<xml_diff>
--- a/Minutes/Team 31 - Minutes.docx
+++ b/Minutes/Team 31 - Minutes.docx
@@ -1083,6 +1083,201 @@
           <w:szCs w:val="32"/>
         </w:rPr>
       </w:pPr>
+      <w:r>
+        <w:rPr>
+          <w:b/>
+          <w:bCs/>
+          <w:color w:val="FF0000"/>
+          <w:sz w:val="32"/>
+          <w:szCs w:val="32"/>
+        </w:rPr>
+        <w:t>Week 4</w:t>
+      </w:r>
+    </w:p>
+    <w:p>
+      <w:pPr>
+        <w:ind w:left="360"/>
+        <w:rPr>
+          <w:color w:val="000000" w:themeColor="text1"/>
+          <w:sz w:val="22"/>
+          <w:szCs w:val="22"/>
+        </w:rPr>
+      </w:pPr>
+      <w:r>
+        <w:rPr>
+          <w:b/>
+          <w:bCs/>
+          <w:i/>
+          <w:iCs/>
+          <w:color w:val="000000" w:themeColor="text1"/>
+        </w:rPr>
+        <w:t>Conor:</w:t>
+      </w:r>
+      <w:r>
+        <w:rPr>
+          <w:color w:val="000000" w:themeColor="text1"/>
+        </w:rPr>
+        <w:t xml:space="preserve">  </w:t>
+      </w:r>
+    </w:p>
+    <w:p>
+      <w:pPr>
+        <w:ind w:left="360"/>
+        <w:rPr>
+          <w:b/>
+          <w:bCs/>
+          <w:i/>
+          <w:iCs/>
+          <w:color w:val="000000" w:themeColor="text1"/>
+        </w:rPr>
+      </w:pPr>
+    </w:p>
+    <w:p>
+      <w:pPr>
+        <w:ind w:left="360"/>
+        <w:rPr>
+          <w:color w:val="000000" w:themeColor="text1"/>
+        </w:rPr>
+      </w:pPr>
+      <w:r>
+        <w:rPr>
+          <w:b/>
+          <w:bCs/>
+          <w:i/>
+          <w:iCs/>
+          <w:color w:val="000000" w:themeColor="text1"/>
+        </w:rPr>
+        <w:t>Ahmed:</w:t>
+      </w:r>
+      <w:r>
+        <w:rPr>
+          <w:b/>
+          <w:bCs/>
+          <w:i/>
+          <w:iCs/>
+          <w:color w:val="000000" w:themeColor="text1"/>
+        </w:rPr>
+        <w:tab/>
+      </w:r>
+      <w:r>
+        <w:rPr>
+          <w:color w:val="000000" w:themeColor="text1"/>
+        </w:rPr>
+        <w:t>Finalised the screen and began work on a transition for the display of the program. Began work the dropdown box</w:t>
+      </w:r>
+    </w:p>
+    <w:p>
+      <w:pPr>
+        <w:ind w:left="360"/>
+      </w:pPr>
+    </w:p>
+    <w:p>
+      <w:pPr>
+        <w:ind w:left="360"/>
+      </w:pPr>
+      <w:r>
+        <w:rPr>
+          <w:b/>
+          <w:bCs/>
+          <w:i/>
+          <w:iCs/>
+        </w:rPr>
+        <w:t>Boyi:</w:t>
+      </w:r>
+      <w:r>
+        <w:rPr>
+          <w:b/>
+          <w:bCs/>
+          <w:i/>
+          <w:iCs/>
+        </w:rPr>
+        <w:tab/>
+      </w:r>
+    </w:p>
+    <w:p>
+      <w:pPr>
+        <w:ind w:left="360"/>
+      </w:pPr>
+    </w:p>
+    <w:p>
+      <w:pPr>
+        <w:ind w:left="360"/>
+      </w:pPr>
+      <w:r>
+        <w:rPr>
+          <w:b/>
+          <w:bCs/>
+          <w:i/>
+          <w:iCs/>
+        </w:rPr>
+        <w:t xml:space="preserve">Ciaran:  </w:t>
+      </w:r>
+      <w:r>
+        <w:tab/>
+      </w:r>
+    </w:p>
+    <w:p>
+      <w:pPr>
+        <w:ind w:left="360"/>
+      </w:pPr>
+    </w:p>
+    <w:p>
+      <w:pPr>
+        <w:ind w:left="360"/>
+        <w:rPr>
+          <w:u w:val="single"/>
+        </w:rPr>
+      </w:pPr>
+      <w:r>
+        <w:rPr>
+          <w:b/>
+          <w:bCs/>
+          <w:i/>
+          <w:iCs/>
+        </w:rPr>
+        <w:t>Oluwafirebami</w:t>
+      </w:r>
+      <w:r>
+        <w:rPr>
+          <w:b/>
+          <w:bCs/>
+          <w:i/>
+          <w:iCs/>
+        </w:rPr>
+        <w:t xml:space="preserve">: </w:t>
+      </w:r>
+    </w:p>
+    <w:p>
+      <w:pPr>
+        <w:ind w:left="360"/>
+        <w:rPr>
+          <w:b/>
+          <w:bCs/>
+          <w:i/>
+          <w:iCs/>
+        </w:rPr>
+      </w:pPr>
+    </w:p>
+    <w:p>
+      <w:pPr>
+        <w:ind w:left="360"/>
+        <w:rPr>
+          <w:b/>
+          <w:bCs/>
+          <w:color w:val="FF0000"/>
+          <w:sz w:val="32"/>
+          <w:szCs w:val="32"/>
+        </w:rPr>
+      </w:pPr>
+      <w:r>
+        <w:rPr>
+          <w:b/>
+          <w:bCs/>
+          <w:i/>
+          <w:iCs/>
+        </w:rPr>
+        <w:t>Kevin:</w:t>
+      </w:r>
     </w:p>
     <w:sectPr>
       <w:pgSz w:w="11906" w:h="16838"/>

</xml_diff>

<commit_message>
Updated my work in minutes
</commit_message>
<xml_diff>
--- a/Minutes/Team 31 - Minutes.docx
+++ b/Minutes/Team 31 - Minutes.docx
@@ -69,6 +69,7 @@
       </w:r>
     </w:p>
     <w:p>
+      <w:proofErr w:type="spellStart"/>
       <w:r>
         <w:t>Oluwafire</w:t>
       </w:r>
@@ -76,13 +77,27 @@
         <w:t>b</w:t>
       </w:r>
       <w:r>
-        <w:t>ami Kukoyi</w:t>
-      </w:r>
-    </w:p>
-    <w:p>
-      <w:r>
-        <w:t>Kevin Onwubuilo</w:t>
-      </w:r>
+        <w:t>ami</w:t>
+      </w:r>
+      <w:proofErr w:type="spellEnd"/>
+      <w:r>
+        <w:t xml:space="preserve"> </w:t>
+      </w:r>
+      <w:proofErr w:type="spellStart"/>
+      <w:r>
+        <w:t>Kukoyi</w:t>
+      </w:r>
+      <w:proofErr w:type="spellEnd"/>
+    </w:p>
+    <w:p>
+      <w:r>
+        <w:t xml:space="preserve">Kevin </w:t>
+      </w:r>
+      <w:proofErr w:type="spellStart"/>
+      <w:r>
+        <w:t>Onwubuilo</w:t>
+      </w:r>
+      <w:proofErr w:type="spellEnd"/>
     </w:p>
     <w:p>
       <w:r>
@@ -90,8 +105,13 @@
       </w:r>
     </w:p>
     <w:p>
-      <w:r>
-        <w:t xml:space="preserve">Boyi Zhang </w:t>
+      <w:proofErr w:type="spellStart"/>
+      <w:r>
+        <w:t>Boyi</w:t>
+      </w:r>
+      <w:proofErr w:type="spellEnd"/>
+      <w:r>
+        <w:t xml:space="preserve"> Zhang </w:t>
       </w:r>
     </w:p>
     <w:p>
@@ -242,7 +262,21 @@
         <w:rPr>
           <w:color w:val="000000" w:themeColor="text1"/>
         </w:rPr>
-        <w:t xml:space="preserve"> Set up Git repo and initialize it with a few of the basic documents. Add in a shell of what our processing folder may look like (Decided as group) </w:t>
+        <w:t xml:space="preserve"> Set up </w:t>
+      </w:r>
+      <w:proofErr w:type="spellStart"/>
+      <w:r>
+        <w:rPr>
+          <w:color w:val="000000" w:themeColor="text1"/>
+        </w:rPr>
+        <w:t>Git</w:t>
+      </w:r>
+      <w:proofErr w:type="spellEnd"/>
+      <w:r>
+        <w:rPr>
+          <w:color w:val="000000" w:themeColor="text1"/>
+        </w:rPr>
+        <w:t xml:space="preserve"> repo and initialize it with a few of the basic documents. Add in a shell of what our processing folder may look like (Decided as group) </w:t>
       </w:r>
     </w:p>
     <w:p>
@@ -300,14 +334,25 @@
       <w:pPr>
         <w:ind w:left="360"/>
       </w:pPr>
-      <w:r>
-        <w:rPr>
-          <w:b/>
-          <w:bCs/>
-          <w:i/>
-          <w:iCs/>
-        </w:rPr>
-        <w:t>Boyi:</w:t>
+      <w:proofErr w:type="spellStart"/>
+      <w:r>
+        <w:rPr>
+          <w:b/>
+          <w:bCs/>
+          <w:i/>
+          <w:iCs/>
+        </w:rPr>
+        <w:t>Boyi</w:t>
+      </w:r>
+      <w:proofErr w:type="spellEnd"/>
+      <w:r>
+        <w:rPr>
+          <w:b/>
+          <w:bCs/>
+          <w:i/>
+          <w:iCs/>
+        </w:rPr>
+        <w:t>:</w:t>
       </w:r>
       <w:r>
         <w:rPr>
@@ -354,14 +399,25 @@
       <w:pPr>
         <w:ind w:left="360"/>
       </w:pPr>
-      <w:r>
-        <w:rPr>
-          <w:b/>
-          <w:bCs/>
-          <w:i/>
-          <w:iCs/>
-        </w:rPr>
-        <w:t>Oluwafirebami &amp; Kevin:</w:t>
+      <w:proofErr w:type="spellStart"/>
+      <w:r>
+        <w:rPr>
+          <w:b/>
+          <w:bCs/>
+          <w:i/>
+          <w:iCs/>
+        </w:rPr>
+        <w:t>Oluwafirebami</w:t>
+      </w:r>
+      <w:proofErr w:type="spellEnd"/>
+      <w:r>
+        <w:rPr>
+          <w:b/>
+          <w:bCs/>
+          <w:i/>
+          <w:iCs/>
+        </w:rPr>
+        <w:t xml:space="preserve"> &amp; Kevin:</w:t>
       </w:r>
       <w:r>
         <w:rPr>
@@ -530,14 +586,25 @@
       <w:pPr>
         <w:ind w:left="360"/>
       </w:pPr>
-      <w:r>
-        <w:rPr>
-          <w:b/>
-          <w:bCs/>
-          <w:i/>
-          <w:iCs/>
-        </w:rPr>
-        <w:t>Boyi:</w:t>
+      <w:proofErr w:type="spellStart"/>
+      <w:r>
+        <w:rPr>
+          <w:b/>
+          <w:bCs/>
+          <w:i/>
+          <w:iCs/>
+        </w:rPr>
+        <w:t>Boyi</w:t>
+      </w:r>
+      <w:proofErr w:type="spellEnd"/>
+      <w:r>
+        <w:rPr>
+          <w:b/>
+          <w:bCs/>
+          <w:i/>
+          <w:iCs/>
+        </w:rPr>
+        <w:t>:</w:t>
       </w:r>
       <w:r>
         <w:rPr>
@@ -580,6 +647,7 @@
       <w:pPr>
         <w:ind w:left="360"/>
       </w:pPr>
+      <w:proofErr w:type="spellStart"/>
       <w:r>
         <w:rPr>
           <w:b/>
@@ -589,6 +657,7 @@
         </w:rPr>
         <w:t>Oluwafirebami</w:t>
       </w:r>
+      <w:proofErr w:type="spellEnd"/>
       <w:r>
         <w:rPr>
           <w:b/>
@@ -614,8 +683,13 @@
         <w:t>another</w:t>
       </w:r>
       <w:r>
-        <w:t xml:space="preserve"> team member to draw the bar chart</w:t>
-      </w:r>
+        <w:t xml:space="preserve"> team member to draw the bar </w:t>
+      </w:r>
+      <w:proofErr w:type="gramStart"/>
+      <w:r>
+        <w:t>chart</w:t>
+      </w:r>
+      <w:proofErr w:type="gramEnd"/>
     </w:p>
     <w:p>
       <w:pPr>
@@ -794,23 +868,25 @@
           <w:sz w:val="22"/>
           <w:szCs w:val="22"/>
         </w:rPr>
-        <w:t>Streamlined the query system, making the render object draw it's graph based on the query it currently holds through a switch statement and made it so the buttons control what the current query is. Cleared the screen of unused buttons</w:t>
-      </w:r>
+        <w:t xml:space="preserve">Streamlined the query system, making the render object draw </w:t>
+      </w:r>
+      <w:proofErr w:type="gramStart"/>
       <w:r>
         <w:rPr>
           <w:color w:val="000000" w:themeColor="text1"/>
           <w:sz w:val="22"/>
           <w:szCs w:val="22"/>
         </w:rPr>
-        <w:t xml:space="preserve">. Added a screenTracker variable to enable the screen class to identify what screen it's displaying and change some of </w:t>
-      </w:r>
+        <w:t>it's</w:t>
+      </w:r>
+      <w:proofErr w:type="gramEnd"/>
       <w:r>
         <w:rPr>
           <w:color w:val="000000" w:themeColor="text1"/>
           <w:sz w:val="22"/>
           <w:szCs w:val="22"/>
         </w:rPr>
-        <w:t>its</w:t>
+        <w:t xml:space="preserve"> graph based on the query it currently holds through a switch statement and made it so the buttons control what the current query is. Cleared the screen of unused buttons</w:t>
       </w:r>
       <w:r>
         <w:rPr>
@@ -818,23 +894,25 @@
           <w:sz w:val="22"/>
           <w:szCs w:val="22"/>
         </w:rPr>
-        <w:t xml:space="preserve"> functionalities </w:t>
-      </w:r>
+        <w:t xml:space="preserve">. Added a </w:t>
+      </w:r>
+      <w:proofErr w:type="spellStart"/>
       <w:r>
         <w:rPr>
           <w:color w:val="000000" w:themeColor="text1"/>
           <w:sz w:val="22"/>
           <w:szCs w:val="22"/>
         </w:rPr>
-        <w:t>based on this (</w:t>
-      </w:r>
+        <w:t>screenTracker</w:t>
+      </w:r>
+      <w:proofErr w:type="spellEnd"/>
       <w:r>
         <w:rPr>
           <w:color w:val="000000" w:themeColor="text1"/>
           <w:sz w:val="22"/>
           <w:szCs w:val="22"/>
         </w:rPr>
-        <w:t>i.e.,</w:t>
+        <w:t xml:space="preserve"> variable to enable the screen class to identify what screen it's displaying and change some of </w:t>
       </w:r>
       <w:r>
         <w:rPr>
@@ -842,7 +920,7 @@
           <w:sz w:val="22"/>
           <w:szCs w:val="22"/>
         </w:rPr>
-        <w:t xml:space="preserve"> what background is drawn).</w:t>
+        <w:t>its</w:t>
       </w:r>
       <w:r>
         <w:rPr>
@@ -850,7 +928,7 @@
           <w:sz w:val="22"/>
           <w:szCs w:val="22"/>
         </w:rPr>
-        <w:t xml:space="preserve"> Completed a second query which displays the top 5 states for cancelled flights in the form of a bar chart. I implemented a bar charts class that allows for a much easier creation of bar charts where data and labels are passed into it through a constructor, and you can then just ask the chart object to draw itself. Created a dataProcessing tab where we can store functions</w:t>
+        <w:t xml:space="preserve"> functionalities </w:t>
       </w:r>
       <w:r>
         <w:rPr>
@@ -858,6 +936,56 @@
           <w:sz w:val="22"/>
           <w:szCs w:val="22"/>
         </w:rPr>
+        <w:t>based on this (</w:t>
+      </w:r>
+      <w:r>
+        <w:rPr>
+          <w:color w:val="000000" w:themeColor="text1"/>
+          <w:sz w:val="22"/>
+          <w:szCs w:val="22"/>
+        </w:rPr>
+        <w:t>i.e.,</w:t>
+      </w:r>
+      <w:r>
+        <w:rPr>
+          <w:color w:val="000000" w:themeColor="text1"/>
+          <w:sz w:val="22"/>
+          <w:szCs w:val="22"/>
+        </w:rPr>
+        <w:t xml:space="preserve"> what background is drawn).</w:t>
+      </w:r>
+      <w:r>
+        <w:rPr>
+          <w:color w:val="000000" w:themeColor="text1"/>
+          <w:sz w:val="22"/>
+          <w:szCs w:val="22"/>
+        </w:rPr>
+        <w:t xml:space="preserve"> Completed a second query which displays the top 5 states for cancelled flights in the form of a bar chart. I implemented a bar charts class that allows for a much easier creation of bar charts where data and labels are passed into it through a constructor, and you can then just ask the chart object to draw itself. Created a </w:t>
+      </w:r>
+      <w:proofErr w:type="spellStart"/>
+      <w:r>
+        <w:rPr>
+          <w:color w:val="000000" w:themeColor="text1"/>
+          <w:sz w:val="22"/>
+          <w:szCs w:val="22"/>
+        </w:rPr>
+        <w:t>dataProcessing</w:t>
+      </w:r>
+      <w:proofErr w:type="spellEnd"/>
+      <w:r>
+        <w:rPr>
+          <w:color w:val="000000" w:themeColor="text1"/>
+          <w:sz w:val="22"/>
+          <w:szCs w:val="22"/>
+        </w:rPr>
+        <w:t xml:space="preserve"> tab where we can store functions</w:t>
+      </w:r>
+      <w:r>
+        <w:rPr>
+          <w:color w:val="000000" w:themeColor="text1"/>
+          <w:sz w:val="22"/>
+          <w:szCs w:val="22"/>
+        </w:rPr>
         <w:t xml:space="preserve"> that perform operations on the data and segments it for use in our queries.</w:t>
       </w:r>
     </w:p>
@@ -930,30 +1058,43 @@
         </w:rPr>
         <w:t xml:space="preserve"> done additional changes to the </w:t>
       </w:r>
+      <w:proofErr w:type="gramStart"/>
       <w:r>
         <w:rPr>
           <w:color w:val="000000" w:themeColor="text1"/>
         </w:rPr>
         <w:t>screens</w:t>
       </w:r>
-    </w:p>
-    <w:p>
-      <w:pPr>
-        <w:ind w:left="360"/>
-      </w:pPr>
-    </w:p>
-    <w:p>
-      <w:pPr>
-        <w:ind w:left="360"/>
-      </w:pPr>
-      <w:r>
-        <w:rPr>
-          <w:b/>
-          <w:bCs/>
-          <w:i/>
-          <w:iCs/>
-        </w:rPr>
-        <w:t>Boyi:</w:t>
+      <w:proofErr w:type="gramEnd"/>
+    </w:p>
+    <w:p>
+      <w:pPr>
+        <w:ind w:left="360"/>
+      </w:pPr>
+    </w:p>
+    <w:p>
+      <w:pPr>
+        <w:ind w:left="360"/>
+      </w:pPr>
+      <w:proofErr w:type="spellStart"/>
+      <w:r>
+        <w:rPr>
+          <w:b/>
+          <w:bCs/>
+          <w:i/>
+          <w:iCs/>
+        </w:rPr>
+        <w:t>Boyi</w:t>
+      </w:r>
+      <w:proofErr w:type="spellEnd"/>
+      <w:r>
+        <w:rPr>
+          <w:b/>
+          <w:bCs/>
+          <w:i/>
+          <w:iCs/>
+        </w:rPr>
+        <w:t>:</w:t>
       </w:r>
       <w:r>
         <w:rPr>
@@ -999,6 +1140,7 @@
           <w:u w:val="single"/>
         </w:rPr>
       </w:pPr>
+      <w:proofErr w:type="spellStart"/>
       <w:r>
         <w:rPr>
           <w:b/>
@@ -1008,6 +1150,7 @@
         </w:rPr>
         <w:t>Oluwafirebami</w:t>
       </w:r>
+      <w:proofErr w:type="spellEnd"/>
       <w:r>
         <w:rPr>
           <w:b/>
@@ -1027,14 +1170,30 @@
         <w:t xml:space="preserve"> </w:t>
       </w:r>
       <w:r>
-        <w:t xml:space="preserve">Implemented code to create object of type flights for each flight in the flights.csv file so it is easier to manipulate the data in order to make queries and draw </w:t>
+        <w:t xml:space="preserve">Implemented code to create object of type flights for each flight in the flights.csv file so it is easier to manipulate the data </w:t>
+      </w:r>
+      <w:proofErr w:type="gramStart"/>
+      <w:r>
+        <w:t>in order to</w:t>
+      </w:r>
+      <w:proofErr w:type="gramEnd"/>
+      <w:r>
+        <w:t xml:space="preserve"> make queries and draw </w:t>
       </w:r>
       <w:r>
         <w:lastRenderedPageBreak/>
         <w:t>visual representation of them</w:t>
       </w:r>
       <w:r>
-        <w:t xml:space="preserve">. Polished and designed the bar chart made in week 2, added x and y labels and title </w:t>
+        <w:t xml:space="preserve">. Polished and designed the bar chart made in week 2, added x and y labels and </w:t>
+      </w:r>
+      <w:proofErr w:type="gramStart"/>
+      <w:r>
+        <w:t>title</w:t>
+      </w:r>
+      <w:proofErr w:type="gramEnd"/>
+      <w:r>
+        <w:t xml:space="preserve"> </w:t>
       </w:r>
     </w:p>
     <w:p>
@@ -1165,24 +1324,47 @@
         </w:rPr>
         <w:t>Finalised the screen and began work on a transition for the display of the program. Began work the dropdown box</w:t>
       </w:r>
-    </w:p>
-    <w:p>
-      <w:pPr>
-        <w:ind w:left="360"/>
-      </w:pPr>
-    </w:p>
-    <w:p>
-      <w:pPr>
-        <w:ind w:left="360"/>
-      </w:pPr>
-      <w:r>
-        <w:rPr>
-          <w:b/>
-          <w:bCs/>
-          <w:i/>
-          <w:iCs/>
-        </w:rPr>
-        <w:t>Boyi:</w:t>
+      <w:r>
+        <w:rPr>
+          <w:color w:val="000000" w:themeColor="text1"/>
+        </w:rPr>
+        <w:t>. Implemented an “About” button screen</w:t>
+      </w:r>
+      <w:r>
+        <w:rPr>
+          <w:color w:val="000000" w:themeColor="text1"/>
+        </w:rPr>
+        <w:t xml:space="preserve"> which includes a basic description of who built the program and the group.</w:t>
+      </w:r>
+    </w:p>
+    <w:p>
+      <w:pPr>
+        <w:ind w:left="360"/>
+      </w:pPr>
+    </w:p>
+    <w:p>
+      <w:pPr>
+        <w:ind w:left="360"/>
+      </w:pPr>
+      <w:proofErr w:type="spellStart"/>
+      <w:r>
+        <w:rPr>
+          <w:b/>
+          <w:bCs/>
+          <w:i/>
+          <w:iCs/>
+        </w:rPr>
+        <w:t>Boyi</w:t>
+      </w:r>
+      <w:proofErr w:type="spellEnd"/>
+      <w:r>
+        <w:rPr>
+          <w:b/>
+          <w:bCs/>
+          <w:i/>
+          <w:iCs/>
+        </w:rPr>
+        <w:t>:</w:t>
       </w:r>
       <w:r>
         <w:rPr>
@@ -1228,6 +1410,7 @@
           <w:u w:val="single"/>
         </w:rPr>
       </w:pPr>
+      <w:proofErr w:type="spellStart"/>
       <w:r>
         <w:rPr>
           <w:b/>
@@ -1237,6 +1420,7 @@
         </w:rPr>
         <w:t>Oluwafirebami</w:t>
       </w:r>
+      <w:proofErr w:type="spellEnd"/>
       <w:r>
         <w:rPr>
           <w:b/>

</xml_diff>

<commit_message>
Added to the minutes
</commit_message>
<xml_diff>
--- a/Minutes/Team 31 - Minutes.docx
+++ b/Minutes/Team 31 - Minutes.docx
@@ -69,7 +69,6 @@
       </w:r>
     </w:p>
     <w:p>
-      <w:proofErr w:type="spellStart"/>
       <w:r>
         <w:t>Oluwafire</w:t>
       </w:r>
@@ -77,27 +76,13 @@
         <w:t>b</w:t>
       </w:r>
       <w:r>
-        <w:t>ami</w:t>
-      </w:r>
-      <w:proofErr w:type="spellEnd"/>
-      <w:r>
-        <w:t xml:space="preserve"> </w:t>
-      </w:r>
-      <w:proofErr w:type="spellStart"/>
-      <w:r>
-        <w:t>Kukoyi</w:t>
-      </w:r>
-      <w:proofErr w:type="spellEnd"/>
-    </w:p>
-    <w:p>
-      <w:r>
-        <w:t xml:space="preserve">Kevin </w:t>
-      </w:r>
-      <w:proofErr w:type="spellStart"/>
-      <w:r>
-        <w:t>Onwubuilo</w:t>
-      </w:r>
-      <w:proofErr w:type="spellEnd"/>
+        <w:t>ami Kukoyi</w:t>
+      </w:r>
+    </w:p>
+    <w:p>
+      <w:r>
+        <w:t>Kevin Onwubuilo</w:t>
+      </w:r>
     </w:p>
     <w:p>
       <w:r>
@@ -105,13 +90,8 @@
       </w:r>
     </w:p>
     <w:p>
-      <w:proofErr w:type="spellStart"/>
-      <w:r>
-        <w:t>Boyi</w:t>
-      </w:r>
-      <w:proofErr w:type="spellEnd"/>
-      <w:r>
-        <w:t xml:space="preserve"> Zhang </w:t>
+      <w:r>
+        <w:t xml:space="preserve">Boyi Zhang </w:t>
       </w:r>
     </w:p>
     <w:p>
@@ -334,25 +314,14 @@
       <w:pPr>
         <w:ind w:left="360"/>
       </w:pPr>
-      <w:proofErr w:type="spellStart"/>
-      <w:r>
-        <w:rPr>
-          <w:b/>
-          <w:bCs/>
-          <w:i/>
-          <w:iCs/>
-        </w:rPr>
-        <w:t>Boyi</w:t>
-      </w:r>
-      <w:proofErr w:type="spellEnd"/>
-      <w:r>
-        <w:rPr>
-          <w:b/>
-          <w:bCs/>
-          <w:i/>
-          <w:iCs/>
-        </w:rPr>
-        <w:t>:</w:t>
+      <w:r>
+        <w:rPr>
+          <w:b/>
+          <w:bCs/>
+          <w:i/>
+          <w:iCs/>
+        </w:rPr>
+        <w:t>Boyi:</w:t>
       </w:r>
       <w:r>
         <w:rPr>
@@ -399,25 +368,14 @@
       <w:pPr>
         <w:ind w:left="360"/>
       </w:pPr>
-      <w:proofErr w:type="spellStart"/>
-      <w:r>
-        <w:rPr>
-          <w:b/>
-          <w:bCs/>
-          <w:i/>
-          <w:iCs/>
-        </w:rPr>
-        <w:t>Oluwafirebami</w:t>
-      </w:r>
-      <w:proofErr w:type="spellEnd"/>
-      <w:r>
-        <w:rPr>
-          <w:b/>
-          <w:bCs/>
-          <w:i/>
-          <w:iCs/>
-        </w:rPr>
-        <w:t xml:space="preserve"> &amp; Kevin:</w:t>
+      <w:r>
+        <w:rPr>
+          <w:b/>
+          <w:bCs/>
+          <w:i/>
+          <w:iCs/>
+        </w:rPr>
+        <w:t>Oluwafirebami &amp; Kevin:</w:t>
       </w:r>
       <w:r>
         <w:rPr>
@@ -586,25 +544,14 @@
       <w:pPr>
         <w:ind w:left="360"/>
       </w:pPr>
-      <w:proofErr w:type="spellStart"/>
-      <w:r>
-        <w:rPr>
-          <w:b/>
-          <w:bCs/>
-          <w:i/>
-          <w:iCs/>
-        </w:rPr>
-        <w:t>Boyi</w:t>
-      </w:r>
-      <w:proofErr w:type="spellEnd"/>
-      <w:r>
-        <w:rPr>
-          <w:b/>
-          <w:bCs/>
-          <w:i/>
-          <w:iCs/>
-        </w:rPr>
-        <w:t>:</w:t>
+      <w:r>
+        <w:rPr>
+          <w:b/>
+          <w:bCs/>
+          <w:i/>
+          <w:iCs/>
+        </w:rPr>
+        <w:t>Boyi:</w:t>
       </w:r>
       <w:r>
         <w:rPr>
@@ -647,7 +594,6 @@
       <w:pPr>
         <w:ind w:left="360"/>
       </w:pPr>
-      <w:proofErr w:type="spellStart"/>
       <w:r>
         <w:rPr>
           <w:b/>
@@ -657,7 +603,6 @@
         </w:rPr>
         <w:t>Oluwafirebami</w:t>
       </w:r>
-      <w:proofErr w:type="spellEnd"/>
       <w:r>
         <w:rPr>
           <w:b/>
@@ -960,32 +905,14 @@
           <w:sz w:val="22"/>
           <w:szCs w:val="22"/>
         </w:rPr>
-        <w:t xml:space="preserve"> Completed a second query which displays the top 5 states for cancelled flights in the form of a bar chart. I implemented a bar charts class that allows for a much easier creation of bar charts where data and labels are passed into it through a constructor, and you can then just ask the chart object to draw itself. Created a </w:t>
-      </w:r>
-      <w:proofErr w:type="spellStart"/>
+        <w:t xml:space="preserve"> Completed a second query which displays the top 5 states for cancelled flights in the form of a bar chart. I implemented a bar charts class that allows for a much easier creation of bar charts where data and labels are passed into it through a constructor, and you can then just ask the chart object to draw itself. Created a dataProcessing tab where we can store functions</w:t>
+      </w:r>
       <w:r>
         <w:rPr>
           <w:color w:val="000000" w:themeColor="text1"/>
           <w:sz w:val="22"/>
           <w:szCs w:val="22"/>
         </w:rPr>
-        <w:t>dataProcessing</w:t>
-      </w:r>
-      <w:proofErr w:type="spellEnd"/>
-      <w:r>
-        <w:rPr>
-          <w:color w:val="000000" w:themeColor="text1"/>
-          <w:sz w:val="22"/>
-          <w:szCs w:val="22"/>
-        </w:rPr>
-        <w:t xml:space="preserve"> tab where we can store functions</w:t>
-      </w:r>
-      <w:r>
-        <w:rPr>
-          <w:color w:val="000000" w:themeColor="text1"/>
-          <w:sz w:val="22"/>
-          <w:szCs w:val="22"/>
-        </w:rPr>
         <w:t xml:space="preserve"> that perform operations on the data and segments it for use in our queries.</w:t>
       </w:r>
     </w:p>
@@ -1076,17 +1003,68 @@
       <w:pPr>
         <w:ind w:left="360"/>
       </w:pPr>
-      <w:proofErr w:type="spellStart"/>
-      <w:r>
-        <w:rPr>
-          <w:b/>
-          <w:bCs/>
-          <w:i/>
-          <w:iCs/>
-        </w:rPr>
-        <w:t>Boyi</w:t>
-      </w:r>
-      <w:proofErr w:type="spellEnd"/>
+      <w:r>
+        <w:rPr>
+          <w:b/>
+          <w:bCs/>
+          <w:i/>
+          <w:iCs/>
+        </w:rPr>
+        <w:t>Boyi:</w:t>
+      </w:r>
+      <w:r>
+        <w:rPr>
+          <w:b/>
+          <w:bCs/>
+          <w:i/>
+          <w:iCs/>
+        </w:rPr>
+        <w:tab/>
+      </w:r>
+    </w:p>
+    <w:p>
+      <w:pPr>
+        <w:ind w:left="360"/>
+      </w:pPr>
+    </w:p>
+    <w:p>
+      <w:pPr>
+        <w:ind w:left="360"/>
+      </w:pPr>
+      <w:r>
+        <w:rPr>
+          <w:b/>
+          <w:bCs/>
+          <w:i/>
+          <w:iCs/>
+        </w:rPr>
+        <w:t xml:space="preserve">Ciaran:  </w:t>
+      </w:r>
+      <w:r>
+        <w:tab/>
+      </w:r>
+    </w:p>
+    <w:p>
+      <w:pPr>
+        <w:ind w:left="360"/>
+      </w:pPr>
+    </w:p>
+    <w:p>
+      <w:pPr>
+        <w:ind w:left="360"/>
+        <w:rPr>
+          <w:u w:val="single"/>
+        </w:rPr>
+      </w:pPr>
+      <w:r>
+        <w:rPr>
+          <w:b/>
+          <w:bCs/>
+          <w:i/>
+          <w:iCs/>
+        </w:rPr>
+        <w:t>Oluwafirebami</w:t>
+      </w:r>
       <w:r>
         <w:rPr>
           <w:b/>
@@ -1103,82 +1081,10 @@
           <w:i/>
           <w:iCs/>
         </w:rPr>
-        <w:tab/>
-      </w:r>
-    </w:p>
-    <w:p>
-      <w:pPr>
-        <w:ind w:left="360"/>
-      </w:pPr>
-    </w:p>
-    <w:p>
-      <w:pPr>
-        <w:ind w:left="360"/>
-      </w:pPr>
-      <w:r>
-        <w:rPr>
-          <w:b/>
-          <w:bCs/>
-          <w:i/>
-          <w:iCs/>
-        </w:rPr>
-        <w:t xml:space="preserve">Ciaran:  </w:t>
-      </w:r>
-      <w:r>
-        <w:tab/>
-      </w:r>
-    </w:p>
-    <w:p>
-      <w:pPr>
-        <w:ind w:left="360"/>
-      </w:pPr>
-    </w:p>
-    <w:p>
-      <w:pPr>
-        <w:ind w:left="360"/>
-        <w:rPr>
-          <w:u w:val="single"/>
-        </w:rPr>
-      </w:pPr>
-      <w:proofErr w:type="spellStart"/>
-      <w:r>
-        <w:rPr>
-          <w:b/>
-          <w:bCs/>
-          <w:i/>
-          <w:iCs/>
-        </w:rPr>
-        <w:t>Oluwafirebami</w:t>
-      </w:r>
-      <w:proofErr w:type="spellEnd"/>
-      <w:r>
-        <w:rPr>
-          <w:b/>
-          <w:bCs/>
-          <w:i/>
-          <w:iCs/>
-        </w:rPr>
-        <w:t>:</w:t>
-      </w:r>
-      <w:r>
-        <w:rPr>
-          <w:b/>
-          <w:bCs/>
-          <w:i/>
-          <w:iCs/>
-        </w:rPr>
         <w:t xml:space="preserve"> </w:t>
       </w:r>
       <w:r>
-        <w:t xml:space="preserve">Implemented code to create object of type flights for each flight in the flights.csv file so it is easier to manipulate the data </w:t>
-      </w:r>
-      <w:proofErr w:type="gramStart"/>
-      <w:r>
-        <w:t>in order to</w:t>
-      </w:r>
-      <w:proofErr w:type="gramEnd"/>
-      <w:r>
-        <w:t xml:space="preserve"> make queries and draw </w:t>
+        <w:t xml:space="preserve">Implemented code to create object of type flights for each flight in the flights.csv file so it is easier to manipulate the data in order to make queries and draw </w:t>
       </w:r>
       <w:r>
         <w:lastRenderedPageBreak/>
@@ -1242,7 +1148,11 @@
           <w:szCs w:val="32"/>
         </w:rPr>
       </w:pPr>
-      <w:r>
+    </w:p>
+    <w:p>
+      <w:pPr>
+        <w:ind w:left="360"/>
+        <w:jc w:val="center"/>
         <w:rPr>
           <w:b/>
           <w:bCs/>
@@ -1250,7 +1160,104 @@
           <w:sz w:val="32"/>
           <w:szCs w:val="32"/>
         </w:rPr>
+      </w:pPr>
+    </w:p>
+    <w:p>
+      <w:pPr>
+        <w:ind w:left="360"/>
+        <w:jc w:val="center"/>
+        <w:rPr>
+          <w:b/>
+          <w:bCs/>
+          <w:color w:val="FF0000"/>
+          <w:sz w:val="32"/>
+          <w:szCs w:val="32"/>
+        </w:rPr>
+      </w:pPr>
+      <w:r>
+        <w:rPr>
+          <w:b/>
+          <w:bCs/>
+          <w:color w:val="FF0000"/>
+          <w:sz w:val="32"/>
+          <w:szCs w:val="32"/>
+        </w:rPr>
         <w:t>Week 4</w:t>
+      </w:r>
+    </w:p>
+    <w:p>
+      <w:pPr>
+        <w:ind w:left="360"/>
+        <w:jc w:val="center"/>
+      </w:pPr>
+    </w:p>
+    <w:p>
+      <w:pPr>
+        <w:ind w:left="360"/>
+        <w:jc w:val="center"/>
+      </w:pPr>
+      <w:r>
+        <w:t>Heading into our final week we each took it upon ourselves to try and add on to what we have already created individually. This includes different UI elements which will allow us to hit this week’s minimum requirement. Additionally, we will all work on bettering our program where we see fit as we go along.</w:t>
+      </w:r>
+    </w:p>
+    <w:p>
+      <w:pPr>
+        <w:ind w:left="360"/>
+        <w:rPr>
+          <w:b/>
+          <w:bCs/>
+          <w:i/>
+          <w:iCs/>
+          <w:color w:val="000000" w:themeColor="text1"/>
+        </w:rPr>
+      </w:pPr>
+    </w:p>
+    <w:p>
+      <w:pPr>
+        <w:ind w:left="360"/>
+        <w:rPr>
+          <w:color w:val="000000" w:themeColor="text1"/>
+        </w:rPr>
+      </w:pPr>
+      <w:r>
+        <w:rPr>
+          <w:b/>
+          <w:bCs/>
+          <w:i/>
+          <w:iCs/>
+          <w:color w:val="000000" w:themeColor="text1"/>
+        </w:rPr>
+        <w:t>Conor:</w:t>
+      </w:r>
+      <w:r>
+        <w:rPr>
+          <w:color w:val="000000" w:themeColor="text1"/>
+        </w:rPr>
+        <w:t xml:space="preserve">  </w:t>
+      </w:r>
+      <w:r>
+        <w:rPr>
+          <w:color w:val="000000" w:themeColor="text1"/>
+        </w:rPr>
+        <w:t xml:space="preserve">Extended the cancelled flights query to include an additional option for users to select specific airports that we have data on and get the amount of cancellations for that individual airport printed to the console, with the aim of getting it displayed on screen in the coming days. I made use of the </w:t>
+      </w:r>
+      <w:r>
+        <w:rPr>
+          <w:color w:val="000000" w:themeColor="text1"/>
+        </w:rPr>
+        <w:t>controlP5</w:t>
+      </w:r>
+      <w:r>
+        <w:rPr>
+          <w:color w:val="000000" w:themeColor="text1"/>
+        </w:rPr>
+        <w:t xml:space="preserve"> library to implement this and spent </w:t>
+      </w:r>
+      <w:r>
+        <w:rPr>
+          <w:color w:val="000000" w:themeColor="text1"/>
+        </w:rPr>
+        <w:t xml:space="preserve">many hours making sense of its barebones API documentation. </w:t>
       </w:r>
     </w:p>
     <w:p>
@@ -1264,19 +1271,9 @@
       </w:pPr>
       <w:r>
         <w:rPr>
-          <w:b/>
-          <w:bCs/>
-          <w:i/>
-          <w:iCs/>
-          <w:color w:val="000000" w:themeColor="text1"/>
-        </w:rPr>
-        <w:t>Conor:</w:t>
-      </w:r>
-      <w:r>
-        <w:rPr>
-          <w:color w:val="000000" w:themeColor="text1"/>
-        </w:rPr>
-        <w:t xml:space="preserve">  </w:t>
+          <w:color w:val="000000" w:themeColor="text1"/>
+        </w:rPr>
+        <w:t>Also began the process of bettering the documentation of my code following the guidelines we saw in this weeks lecture.</w:t>
       </w:r>
     </w:p>
     <w:p>
@@ -1346,25 +1343,14 @@
       <w:pPr>
         <w:ind w:left="360"/>
       </w:pPr>
-      <w:proofErr w:type="spellStart"/>
-      <w:r>
-        <w:rPr>
-          <w:b/>
-          <w:bCs/>
-          <w:i/>
-          <w:iCs/>
-        </w:rPr>
-        <w:t>Boyi</w:t>
-      </w:r>
-      <w:proofErr w:type="spellEnd"/>
-      <w:r>
-        <w:rPr>
-          <w:b/>
-          <w:bCs/>
-          <w:i/>
-          <w:iCs/>
-        </w:rPr>
-        <w:t>:</w:t>
+      <w:r>
+        <w:rPr>
+          <w:b/>
+          <w:bCs/>
+          <w:i/>
+          <w:iCs/>
+        </w:rPr>
+        <w:t>Boyi:</w:t>
       </w:r>
       <w:r>
         <w:rPr>
@@ -1410,7 +1396,6 @@
           <w:u w:val="single"/>
         </w:rPr>
       </w:pPr>
-      <w:proofErr w:type="spellStart"/>
       <w:r>
         <w:rPr>
           <w:b/>
@@ -1420,7 +1405,6 @@
         </w:rPr>
         <w:t>Oluwafirebami</w:t>
       </w:r>
-      <w:proofErr w:type="spellEnd"/>
       <w:r>
         <w:rPr>
           <w:b/>

</xml_diff>

<commit_message>
Added to the minutes a Week 5 section
</commit_message>
<xml_diff>
--- a/Minutes/Team 31 - Minutes.docx
+++ b/Minutes/Team 31 - Minutes.docx
@@ -242,7 +242,21 @@
         <w:rPr>
           <w:color w:val="000000" w:themeColor="text1"/>
         </w:rPr>
-        <w:t xml:space="preserve"> Set up Git repo and initialize it with a few of the basic documents. Add in a shell of what our processing folder may look like (Decided as group) </w:t>
+        <w:t xml:space="preserve"> Set up </w:t>
+      </w:r>
+      <w:proofErr w:type="spellStart"/>
+      <w:r>
+        <w:rPr>
+          <w:color w:val="000000" w:themeColor="text1"/>
+        </w:rPr>
+        <w:t>Git</w:t>
+      </w:r>
+      <w:proofErr w:type="spellEnd"/>
+      <w:r>
+        <w:rPr>
+          <w:color w:val="000000" w:themeColor="text1"/>
+        </w:rPr>
+        <w:t xml:space="preserve"> repo and initialize it with a few of the basic documents. Add in a shell of what our processing folder may look like (Decided as group) </w:t>
       </w:r>
     </w:p>
     <w:p>
@@ -614,7 +628,10 @@
         <w:t>another</w:t>
       </w:r>
       <w:r>
-        <w:t xml:space="preserve"> team member to draw the bar chart</w:t>
+        <w:t xml:space="preserve"> team member to draw the bar </w:t>
+      </w:r>
+      <w:r>
+        <w:t>chart.</w:t>
       </w:r>
     </w:p>
     <w:p>
@@ -802,23 +819,25 @@
           <w:sz w:val="22"/>
           <w:szCs w:val="22"/>
         </w:rPr>
-        <w:t xml:space="preserve">. Added a screenTracker variable to enable the screen class to identify what screen it's displaying and change some of </w:t>
-      </w:r>
+        <w:t xml:space="preserve">. Added a </w:t>
+      </w:r>
+      <w:proofErr w:type="spellStart"/>
       <w:r>
         <w:rPr>
           <w:color w:val="000000" w:themeColor="text1"/>
           <w:sz w:val="22"/>
           <w:szCs w:val="22"/>
         </w:rPr>
-        <w:t>its</w:t>
-      </w:r>
+        <w:t>screenTracker</w:t>
+      </w:r>
+      <w:proofErr w:type="spellEnd"/>
       <w:r>
         <w:rPr>
           <w:color w:val="000000" w:themeColor="text1"/>
           <w:sz w:val="22"/>
           <w:szCs w:val="22"/>
         </w:rPr>
-        <w:t xml:space="preserve"> functionalities </w:t>
+        <w:t xml:space="preserve"> variable to enable the screen class to identify what screen it's displaying and change some of </w:t>
       </w:r>
       <w:r>
         <w:rPr>
@@ -826,7 +845,7 @@
           <w:sz w:val="22"/>
           <w:szCs w:val="22"/>
         </w:rPr>
-        <w:t>based on this (</w:t>
+        <w:t>its</w:t>
       </w:r>
       <w:r>
         <w:rPr>
@@ -834,7 +853,7 @@
           <w:sz w:val="22"/>
           <w:szCs w:val="22"/>
         </w:rPr>
-        <w:t>i.e.,</w:t>
+        <w:t xml:space="preserve"> functionalities </w:t>
       </w:r>
       <w:r>
         <w:rPr>
@@ -842,7 +861,7 @@
           <w:sz w:val="22"/>
           <w:szCs w:val="22"/>
         </w:rPr>
-        <w:t xml:space="preserve"> what background is drawn).</w:t>
+        <w:t>based on this (</w:t>
       </w:r>
       <w:r>
         <w:rPr>
@@ -850,7 +869,7 @@
           <w:sz w:val="22"/>
           <w:szCs w:val="22"/>
         </w:rPr>
-        <w:t xml:space="preserve"> Completed a second query which displays the top 5 states for cancelled flights in the form of a bar chart. I implemented a bar charts class that allows for a much easier creation of bar charts where data and labels are passed into it through a constructor, and you can then just ask the chart object to draw itself. Created a dataProcessing tab where we can store functions</w:t>
+        <w:t>i.e.,</w:t>
       </w:r>
       <w:r>
         <w:rPr>
@@ -858,6 +877,22 @@
           <w:sz w:val="22"/>
           <w:szCs w:val="22"/>
         </w:rPr>
+        <w:t xml:space="preserve"> what background is drawn).</w:t>
+      </w:r>
+      <w:r>
+        <w:rPr>
+          <w:color w:val="000000" w:themeColor="text1"/>
+          <w:sz w:val="22"/>
+          <w:szCs w:val="22"/>
+        </w:rPr>
+        <w:t xml:space="preserve"> Completed a second query which displays the top 5 states for cancelled flights in the form of a bar chart. I implemented a bar charts class that allows for a much easier creation of bar charts where data and labels are passed into it through a constructor, and you can then just ask the chart object to draw itself. Created a dataProcessing tab where we can store functions</w:t>
+      </w:r>
+      <w:r>
+        <w:rPr>
+          <w:color w:val="000000" w:themeColor="text1"/>
+          <w:sz w:val="22"/>
+          <w:szCs w:val="22"/>
+        </w:rPr>
         <w:t xml:space="preserve"> that perform operations on the data and segments it for use in our queries.</w:t>
       </w:r>
     </w:p>
@@ -1034,7 +1069,13 @@
         <w:t>visual representation of them</w:t>
       </w:r>
       <w:r>
-        <w:t xml:space="preserve">. Polished and designed the bar chart made in week 2, added x and y labels and title </w:t>
+        <w:t xml:space="preserve">. Polished and designed the bar chart made in week 2, added x and y labels and </w:t>
+      </w:r>
+      <w:r>
+        <w:t>title.</w:t>
+      </w:r>
+      <w:r>
+        <w:t xml:space="preserve"> </w:t>
       </w:r>
     </w:p>
     <w:p>
@@ -1174,7 +1215,19 @@
         <w:rPr>
           <w:color w:val="000000" w:themeColor="text1"/>
         </w:rPr>
-        <w:t xml:space="preserve">Extended the cancelled flights query to include an additional option for users to select specific airports that we have data on and get the amount of cancellations for that individual airport printed to the console, with the aim of getting it displayed on screen in the coming days. I made use of the </w:t>
+        <w:t xml:space="preserve">Extended the cancelled flights query to include an additional option for users to select specific airports that we have data on and get the </w:t>
+      </w:r>
+      <w:r>
+        <w:rPr>
+          <w:color w:val="000000" w:themeColor="text1"/>
+        </w:rPr>
+        <w:t>number</w:t>
+      </w:r>
+      <w:r>
+        <w:rPr>
+          <w:color w:val="000000" w:themeColor="text1"/>
+        </w:rPr>
+        <w:t xml:space="preserve"> of cancellations for that individual airport printed to the console, with the aim of getting it displayed on screen in the coming days. I made use of the </w:t>
       </w:r>
       <w:r>
         <w:rPr>
@@ -1208,7 +1261,19 @@
         <w:rPr>
           <w:color w:val="000000" w:themeColor="text1"/>
         </w:rPr>
-        <w:t>Also began the process of bettering the documentation of my code following the guidelines we saw in this weeks lecture.</w:t>
+        <w:t xml:space="preserve">Also began the process of bettering the documentation of my code following the guidelines we saw in this </w:t>
+      </w:r>
+      <w:r>
+        <w:rPr>
+          <w:color w:val="000000" w:themeColor="text1"/>
+        </w:rPr>
+        <w:t>week’s</w:t>
+      </w:r>
+      <w:r>
+        <w:rPr>
+          <w:color w:val="000000" w:themeColor="text1"/>
+        </w:rPr>
+        <w:t xml:space="preserve"> lecture.</w:t>
       </w:r>
     </w:p>
     <w:p>
@@ -1382,6 +1447,60 @@
     <w:p>
       <w:pPr>
         <w:ind w:left="360"/>
+        <w:rPr>
+          <w:b/>
+          <w:bCs/>
+          <w:i/>
+          <w:iCs/>
+        </w:rPr>
+      </w:pPr>
+      <w:r>
+        <w:rPr>
+          <w:b/>
+          <w:bCs/>
+          <w:i/>
+          <w:iCs/>
+        </w:rPr>
+        <w:t>Kevin:</w:t>
+      </w:r>
+    </w:p>
+    <w:p>
+      <w:pPr>
+        <w:ind w:left="360"/>
+        <w:rPr>
+          <w:b/>
+          <w:bCs/>
+          <w:i/>
+          <w:iCs/>
+        </w:rPr>
+      </w:pPr>
+    </w:p>
+    <w:p>
+      <w:pPr>
+        <w:ind w:left="360"/>
+        <w:rPr>
+          <w:b/>
+          <w:bCs/>
+          <w:i/>
+          <w:iCs/>
+        </w:rPr>
+      </w:pPr>
+    </w:p>
+    <w:p>
+      <w:pPr>
+        <w:ind w:left="360"/>
+        <w:rPr>
+          <w:b/>
+          <w:bCs/>
+          <w:i/>
+          <w:iCs/>
+        </w:rPr>
+      </w:pPr>
+    </w:p>
+    <w:p>
+      <w:pPr>
+        <w:ind w:left="360"/>
+        <w:jc w:val="center"/>
         <w:rPr>
           <w:b/>
           <w:bCs/>
@@ -1390,6 +1509,320 @@
           <w:szCs w:val="32"/>
         </w:rPr>
       </w:pPr>
+    </w:p>
+    <w:p>
+      <w:pPr>
+        <w:ind w:left="360"/>
+        <w:jc w:val="center"/>
+        <w:rPr>
+          <w:b/>
+          <w:bCs/>
+          <w:color w:val="FF0000"/>
+          <w:sz w:val="32"/>
+          <w:szCs w:val="32"/>
+        </w:rPr>
+      </w:pPr>
+    </w:p>
+    <w:p>
+      <w:pPr>
+        <w:ind w:left="360"/>
+        <w:jc w:val="center"/>
+        <w:rPr>
+          <w:b/>
+          <w:bCs/>
+          <w:color w:val="FF0000"/>
+          <w:sz w:val="32"/>
+          <w:szCs w:val="32"/>
+        </w:rPr>
+      </w:pPr>
+    </w:p>
+    <w:p>
+      <w:pPr>
+        <w:ind w:left="360"/>
+        <w:jc w:val="center"/>
+        <w:rPr>
+          <w:b/>
+          <w:bCs/>
+          <w:color w:val="FF0000"/>
+          <w:sz w:val="32"/>
+          <w:szCs w:val="32"/>
+        </w:rPr>
+      </w:pPr>
+    </w:p>
+    <w:p>
+      <w:pPr>
+        <w:ind w:left="360"/>
+        <w:jc w:val="center"/>
+        <w:rPr>
+          <w:b/>
+          <w:bCs/>
+          <w:color w:val="FF0000"/>
+          <w:sz w:val="32"/>
+          <w:szCs w:val="32"/>
+        </w:rPr>
+      </w:pPr>
+    </w:p>
+    <w:p>
+      <w:pPr>
+        <w:ind w:left="360"/>
+        <w:jc w:val="center"/>
+        <w:rPr>
+          <w:b/>
+          <w:bCs/>
+          <w:color w:val="FF0000"/>
+          <w:sz w:val="32"/>
+          <w:szCs w:val="32"/>
+        </w:rPr>
+      </w:pPr>
+    </w:p>
+    <w:p>
+      <w:pPr>
+        <w:ind w:left="360"/>
+        <w:jc w:val="center"/>
+        <w:rPr>
+          <w:b/>
+          <w:bCs/>
+          <w:color w:val="FF0000"/>
+          <w:sz w:val="32"/>
+          <w:szCs w:val="32"/>
+        </w:rPr>
+      </w:pPr>
+    </w:p>
+    <w:p>
+      <w:pPr>
+        <w:ind w:left="360"/>
+        <w:jc w:val="center"/>
+        <w:rPr>
+          <w:b/>
+          <w:bCs/>
+          <w:color w:val="FF0000"/>
+          <w:sz w:val="32"/>
+          <w:szCs w:val="32"/>
+        </w:rPr>
+      </w:pPr>
+      <w:r>
+        <w:rPr>
+          <w:b/>
+          <w:bCs/>
+          <w:color w:val="FF0000"/>
+          <w:sz w:val="32"/>
+          <w:szCs w:val="32"/>
+        </w:rPr>
+        <w:lastRenderedPageBreak/>
+        <w:t xml:space="preserve">Week </w:t>
+      </w:r>
+      <w:r>
+        <w:rPr>
+          <w:b/>
+          <w:bCs/>
+          <w:color w:val="FF0000"/>
+          <w:sz w:val="32"/>
+          <w:szCs w:val="32"/>
+        </w:rPr>
+        <w:t>5</w:t>
+      </w:r>
+    </w:p>
+    <w:p>
+      <w:pPr>
+        <w:ind w:left="360"/>
+        <w:jc w:val="center"/>
+      </w:pPr>
+    </w:p>
+    <w:p>
+      <w:pPr>
+        <w:ind w:left="360"/>
+        <w:jc w:val="center"/>
+      </w:pPr>
+      <w:r>
+        <w:t>In our final week we focused on improving what we already had and implementing features and bug fixes that we may not have had the time to get around to in previous weeks. We also polished up the code as we went in terms of comments and Javadoc function headers.</w:t>
+      </w:r>
+    </w:p>
+    <w:p>
+      <w:pPr>
+        <w:ind w:left="360"/>
+        <w:rPr>
+          <w:b/>
+          <w:bCs/>
+          <w:i/>
+          <w:iCs/>
+          <w:color w:val="000000" w:themeColor="text1"/>
+        </w:rPr>
+      </w:pPr>
+    </w:p>
+    <w:p>
+      <w:pPr>
+        <w:ind w:left="360"/>
+        <w:rPr>
+          <w:color w:val="000000" w:themeColor="text1"/>
+          <w:sz w:val="22"/>
+          <w:szCs w:val="22"/>
+        </w:rPr>
+      </w:pPr>
+      <w:r>
+        <w:rPr>
+          <w:b/>
+          <w:bCs/>
+          <w:i/>
+          <w:iCs/>
+          <w:color w:val="000000" w:themeColor="text1"/>
+        </w:rPr>
+        <w:t>Conor:</w:t>
+      </w:r>
+      <w:r>
+        <w:rPr>
+          <w:color w:val="000000" w:themeColor="text1"/>
+        </w:rPr>
+        <w:t xml:space="preserve">  </w:t>
+      </w:r>
+      <w:r>
+        <w:rPr>
+          <w:color w:val="000000" w:themeColor="text1"/>
+        </w:rPr>
+        <w:t xml:space="preserve">The cancelled flights dropdown list now prints its result to the screen for easier viewing by the user. Also added a feature to the Bar charts class that enables it to change its max value depending on the size of data being analysed , this allows for graphs that better represent the data spread of the query. </w:t>
+      </w:r>
+    </w:p>
+    <w:p>
+      <w:pPr>
+        <w:ind w:left="360"/>
+        <w:rPr>
+          <w:b/>
+          <w:bCs/>
+          <w:i/>
+          <w:iCs/>
+          <w:color w:val="000000" w:themeColor="text1"/>
+        </w:rPr>
+      </w:pPr>
+    </w:p>
+    <w:p>
+      <w:pPr>
+        <w:ind w:left="360"/>
+        <w:rPr>
+          <w:color w:val="000000" w:themeColor="text1"/>
+        </w:rPr>
+      </w:pPr>
+      <w:r>
+        <w:rPr>
+          <w:b/>
+          <w:bCs/>
+          <w:i/>
+          <w:iCs/>
+          <w:color w:val="000000" w:themeColor="text1"/>
+        </w:rPr>
+        <w:t>Ahmed:</w:t>
+      </w:r>
+      <w:r>
+        <w:rPr>
+          <w:b/>
+          <w:bCs/>
+          <w:i/>
+          <w:iCs/>
+          <w:color w:val="000000" w:themeColor="text1"/>
+        </w:rPr>
+        <w:tab/>
+      </w:r>
+    </w:p>
+    <w:p>
+      <w:pPr>
+        <w:ind w:left="360"/>
+      </w:pPr>
+    </w:p>
+    <w:p>
+      <w:pPr>
+        <w:ind w:left="360"/>
+      </w:pPr>
+      <w:r>
+        <w:rPr>
+          <w:b/>
+          <w:bCs/>
+          <w:i/>
+          <w:iCs/>
+        </w:rPr>
+        <w:t>Boyi:</w:t>
+      </w:r>
+      <w:r>
+        <w:rPr>
+          <w:b/>
+          <w:bCs/>
+          <w:i/>
+          <w:iCs/>
+        </w:rPr>
+        <w:tab/>
+      </w:r>
+    </w:p>
+    <w:p>
+      <w:pPr>
+        <w:ind w:left="360"/>
+      </w:pPr>
+    </w:p>
+    <w:p>
+      <w:pPr>
+        <w:ind w:left="360"/>
+      </w:pPr>
+      <w:r>
+        <w:rPr>
+          <w:b/>
+          <w:bCs/>
+          <w:i/>
+          <w:iCs/>
+        </w:rPr>
+        <w:t xml:space="preserve">Ciaran:  </w:t>
+      </w:r>
+      <w:r>
+        <w:tab/>
+      </w:r>
+    </w:p>
+    <w:p>
+      <w:pPr>
+        <w:ind w:left="360"/>
+      </w:pPr>
+    </w:p>
+    <w:p>
+      <w:pPr>
+        <w:ind w:left="360"/>
+        <w:rPr>
+          <w:u w:val="single"/>
+        </w:rPr>
+      </w:pPr>
+      <w:r>
+        <w:rPr>
+          <w:b/>
+          <w:bCs/>
+          <w:i/>
+          <w:iCs/>
+        </w:rPr>
+        <w:t>Oluwafirebami</w:t>
+      </w:r>
+      <w:r>
+        <w:rPr>
+          <w:b/>
+          <w:bCs/>
+          <w:i/>
+          <w:iCs/>
+        </w:rPr>
+        <w:t xml:space="preserve">: </w:t>
+      </w:r>
+    </w:p>
+    <w:p>
+      <w:pPr>
+        <w:ind w:left="360"/>
+        <w:rPr>
+          <w:b/>
+          <w:bCs/>
+          <w:i/>
+          <w:iCs/>
+        </w:rPr>
+      </w:pPr>
+    </w:p>
+    <w:p>
+      <w:pPr>
+        <w:ind w:left="360"/>
+        <w:rPr>
+          <w:b/>
+          <w:bCs/>
+          <w:i/>
+          <w:iCs/>
+        </w:rPr>
+      </w:pPr>
       <w:r>
         <w:rPr>
           <w:b/>
@@ -1399,6 +1832,18 @@
         </w:rPr>
         <w:t>Kevin:</w:t>
       </w:r>
+    </w:p>
+    <w:p>
+      <w:pPr>
+        <w:ind w:left="360"/>
+        <w:rPr>
+          <w:b/>
+          <w:bCs/>
+          <w:color w:val="FF0000"/>
+          <w:sz w:val="32"/>
+          <w:szCs w:val="32"/>
+        </w:rPr>
+      </w:pPr>
     </w:p>
     <w:sectPr>
       <w:pgSz w:w="11906" w:h="16838"/>
@@ -1927,7 +2372,7 @@
   <w:style w:type="paragraph" w:default="1" w:styleId="Normal">
     <w:name w:val="Normal"/>
     <w:qFormat/>
-    <w:rsid w:val="00E13D64"/>
+    <w:rsid w:val="00515295"/>
   </w:style>
   <w:style w:type="character" w:default="1" w:styleId="DefaultParagraphFont">
     <w:name w:val="Default Paragraph Font"/>

</xml_diff>